<commit_message>
Atividade Desafio Com Exemplo Turma B
</commit_message>
<xml_diff>
--- a/atividades/turma_b/Atividade Prática – Configuração de Roteamento Estático - 23-04 - DESAFIO.docx
+++ b/atividades/turma_b/Atividade Prática – Configuração de Roteamento Estático - 23-04 - DESAFIO.docx
@@ -1115,12 +1115,19 @@
     </w:p>
     <w:p>
       <w:pPr>
-        <w:rPr>
-          <w:lang w:val="en-US"/>
-        </w:rPr>
-      </w:pPr>
-      <w:r>
-        <w:rPr>
+        <w:spacing w:after="0" w:line="240" w:lineRule="auto"/>
+        <w:rPr>
+          <w:b/>
+          <w:bCs/>
+          <w:color w:val="FF0000"/>
+          <w:lang w:val="en-US"/>
+        </w:rPr>
+      </w:pPr>
+      <w:r>
+        <w:rPr>
+          <w:b/>
+          <w:bCs/>
+          <w:color w:val="FF0000"/>
           <w:lang w:val="en-US"/>
         </w:rPr>
         <w:t>enable</w:t>
@@ -1128,12 +1135,19 @@
     </w:p>
     <w:p>
       <w:pPr>
-        <w:rPr>
-          <w:lang w:val="en-US"/>
-        </w:rPr>
-      </w:pPr>
-      <w:r>
-        <w:rPr>
+        <w:spacing w:after="0" w:line="240" w:lineRule="auto"/>
+        <w:rPr>
+          <w:b/>
+          <w:bCs/>
+          <w:color w:val="FF0000"/>
+          <w:lang w:val="en-US"/>
+        </w:rPr>
+      </w:pPr>
+      <w:r>
+        <w:rPr>
+          <w:b/>
+          <w:bCs/>
+          <w:color w:val="FF0000"/>
           <w:lang w:val="en-US"/>
         </w:rPr>
         <w:t>configure terminal</w:t>
@@ -1141,42 +1155,68 @@
     </w:p>
     <w:p>
       <w:pPr>
-        <w:rPr>
-          <w:lang w:val="en-US"/>
-        </w:rPr>
-      </w:pPr>
-    </w:p>
-    <w:p>
-      <w:pPr>
-        <w:rPr>
-          <w:lang w:val="en-US"/>
-        </w:rPr>
-      </w:pPr>
-      <w:r>
-        <w:rPr>
-          <w:lang w:val="en-US"/>
-        </w:rPr>
-        <w:t>interface Serial0/1/0</w:t>
-      </w:r>
-    </w:p>
-    <w:p>
-      <w:pPr>
-        <w:rPr>
-          <w:lang w:val="en-US"/>
-        </w:rPr>
-      </w:pPr>
-      <w:proofErr w:type="spellStart"/>
-      <w:proofErr w:type="gramStart"/>
-      <w:r>
-        <w:rPr>
+        <w:spacing w:after="0" w:line="240" w:lineRule="auto"/>
+        <w:rPr>
+          <w:b/>
+          <w:bCs/>
+          <w:color w:val="FF0000"/>
+          <w:lang w:val="en-US"/>
+        </w:rPr>
+      </w:pPr>
+      <w:r>
+        <w:rPr>
+          <w:b/>
+          <w:bCs/>
+          <w:color w:val="FF0000"/>
+          <w:lang w:val="en-US"/>
+        </w:rPr>
+        <w:t>interface Serial0/</w:t>
+      </w:r>
+      <w:r>
+        <w:rPr>
+          <w:b/>
+          <w:bCs/>
+          <w:color w:val="FF0000"/>
+          <w:lang w:val="en-US"/>
+        </w:rPr>
+        <w:t>3</w:t>
+      </w:r>
+      <w:r>
+        <w:rPr>
+          <w:b/>
+          <w:bCs/>
+          <w:color w:val="FF0000"/>
+          <w:lang w:val="en-US"/>
+        </w:rPr>
+        <w:t>/0</w:t>
+      </w:r>
+    </w:p>
+    <w:p>
+      <w:pPr>
+        <w:spacing w:after="0" w:line="240" w:lineRule="auto"/>
+        <w:rPr>
+          <w:b/>
+          <w:bCs/>
+          <w:color w:val="FF0000"/>
+          <w:lang w:val="en-US"/>
+        </w:rPr>
+      </w:pPr>
+      <w:proofErr w:type="spellStart"/>
+      <w:r>
+        <w:rPr>
+          <w:b/>
+          <w:bCs/>
+          <w:color w:val="FF0000"/>
           <w:lang w:val="en-US"/>
         </w:rPr>
         <w:t>ip</w:t>
       </w:r>
       <w:proofErr w:type="spellEnd"/>
-      <w:proofErr w:type="gramEnd"/>
-      <w:r>
-        <w:rPr>
+      <w:r>
+        <w:rPr>
+          <w:b/>
+          <w:bCs/>
+          <w:color w:val="FF0000"/>
           <w:lang w:val="en-US"/>
         </w:rPr>
         <w:t xml:space="preserve"> address 192.168.10.1 255.255.255.252</w:t>
@@ -1184,54 +1224,160 @@
     </w:p>
     <w:p>
       <w:pPr>
-        <w:rPr>
-          <w:lang w:val="en-US"/>
-        </w:rPr>
-      </w:pPr>
-      <w:proofErr w:type="gramStart"/>
-      <w:r>
-        <w:rPr>
-          <w:lang w:val="en-US"/>
-        </w:rPr>
-        <w:t>no</w:t>
-      </w:r>
-      <w:proofErr w:type="gramEnd"/>
-      <w:r>
-        <w:rPr>
-          <w:lang w:val="en-US"/>
-        </w:rPr>
-        <w:t xml:space="preserve"> shutdown</w:t>
-      </w:r>
-    </w:p>
-    <w:p>
-      <w:pPr>
-        <w:rPr>
-          <w:lang w:val="en-US"/>
-        </w:rPr>
-      </w:pPr>
-    </w:p>
-    <w:p>
-      <w:pPr>
-        <w:rPr>
-          <w:lang w:val="en-US"/>
-        </w:rPr>
-      </w:pPr>
-      <w:r>
-        <w:rPr>
-          <w:lang w:val="en-US"/>
-        </w:rPr>
-        <w:t>interface Serial0/2/0</w:t>
-      </w:r>
-    </w:p>
-    <w:p>
-      <w:pPr>
-        <w:rPr>
-          <w:lang w:val="en-US"/>
-        </w:rPr>
-      </w:pPr>
-      <w:proofErr w:type="spellStart"/>
-      <w:r>
-        <w:rPr>
+        <w:spacing w:after="0" w:line="240" w:lineRule="auto"/>
+        <w:rPr>
+          <w:b/>
+          <w:bCs/>
+          <w:color w:val="FF0000"/>
+          <w:lang w:val="en-US"/>
+        </w:rPr>
+      </w:pPr>
+      <w:r>
+        <w:rPr>
+          <w:b/>
+          <w:bCs/>
+          <w:color w:val="FF0000"/>
+          <w:lang w:val="en-US"/>
+        </w:rPr>
+        <w:t>no shutdown</w:t>
+      </w:r>
+    </w:p>
+    <w:p>
+      <w:pPr>
+        <w:spacing w:after="0" w:line="240" w:lineRule="auto"/>
+        <w:rPr>
+          <w:b/>
+          <w:bCs/>
+          <w:color w:val="FF0000"/>
+          <w:lang w:val="en-US"/>
+        </w:rPr>
+      </w:pPr>
+      <w:r>
+        <w:rPr>
+          <w:b/>
+          <w:bCs/>
+          <w:color w:val="FF0000"/>
+          <w:lang w:val="en-US"/>
+        </w:rPr>
+        <w:t>exit</w:t>
+      </w:r>
+    </w:p>
+    <w:p>
+      <w:pPr>
+        <w:spacing w:after="0" w:line="240" w:lineRule="auto"/>
+        <w:rPr>
+          <w:b/>
+          <w:bCs/>
+          <w:color w:val="FF0000"/>
+          <w:lang w:val="en-US"/>
+        </w:rPr>
+      </w:pPr>
+      <w:r>
+        <w:rPr>
+          <w:b/>
+          <w:bCs/>
+          <w:color w:val="FF0000"/>
+          <w:lang w:val="en-US"/>
+        </w:rPr>
+        <w:t>exit</w:t>
+      </w:r>
+    </w:p>
+    <w:p>
+      <w:pPr>
+        <w:spacing w:after="0" w:line="240" w:lineRule="auto"/>
+        <w:rPr>
+          <w:b/>
+          <w:bCs/>
+          <w:color w:val="FF0000"/>
+          <w:lang w:val="en-US"/>
+        </w:rPr>
+      </w:pPr>
+      <w:proofErr w:type="spellStart"/>
+      <w:r>
+        <w:rPr>
+          <w:b/>
+          <w:bCs/>
+          <w:color w:val="FF0000"/>
+          <w:lang w:val="en-US"/>
+        </w:rPr>
+        <w:t>wr</w:t>
+      </w:r>
+      <w:proofErr w:type="spellEnd"/>
+    </w:p>
+    <w:p>
+      <w:pPr>
+        <w:spacing w:after="0" w:line="240" w:lineRule="auto"/>
+        <w:rPr>
+          <w:b/>
+          <w:bCs/>
+          <w:color w:val="FF0000"/>
+          <w:lang w:val="en-US"/>
+        </w:rPr>
+      </w:pPr>
+    </w:p>
+    <w:p>
+      <w:pPr>
+        <w:spacing w:after="0" w:line="240" w:lineRule="auto"/>
+        <w:rPr>
+          <w:b/>
+          <w:bCs/>
+          <w:color w:val="FF0000"/>
+          <w:lang w:val="en-US"/>
+        </w:rPr>
+      </w:pPr>
+      <w:r>
+        <w:rPr>
+          <w:b/>
+          <w:bCs/>
+          <w:color w:val="FF0000"/>
+          <w:lang w:val="en-US"/>
+        </w:rPr>
+        <w:t>interface Serial0/</w:t>
+      </w:r>
+      <w:r>
+        <w:rPr>
+          <w:b/>
+          <w:bCs/>
+          <w:color w:val="FF0000"/>
+          <w:lang w:val="en-US"/>
+        </w:rPr>
+        <w:t>3</w:t>
+      </w:r>
+      <w:r>
+        <w:rPr>
+          <w:b/>
+          <w:bCs/>
+          <w:color w:val="FF0000"/>
+          <w:lang w:val="en-US"/>
+        </w:rPr>
+        <w:t>/</w:t>
+      </w:r>
+      <w:r>
+        <w:rPr>
+          <w:b/>
+          <w:bCs/>
+          <w:color w:val="FF0000"/>
+          <w:lang w:val="en-US"/>
+        </w:rPr>
+        <w:t>1</w:t>
+      </w:r>
+    </w:p>
+    <w:p>
+      <w:pPr>
+        <w:spacing w:after="0" w:line="240" w:lineRule="auto"/>
+        <w:rPr>
+          <w:b/>
+          <w:bCs/>
+          <w:color w:val="FF0000"/>
+          <w:lang w:val="en-US"/>
+        </w:rPr>
+      </w:pPr>
+      <w:proofErr w:type="spellStart"/>
+      <w:r>
+        <w:rPr>
+          <w:b/>
+          <w:bCs/>
+          <w:color w:val="FF0000"/>
           <w:lang w:val="en-US"/>
         </w:rPr>
         <w:t>ip</w:t>
@@ -1239,6 +1385,9 @@
       <w:proofErr w:type="spellEnd"/>
       <w:r>
         <w:rPr>
+          <w:b/>
+          <w:bCs/>
+          <w:color w:val="FF0000"/>
           <w:lang w:val="en-US"/>
         </w:rPr>
         <w:t xml:space="preserve"> address 192.168.20.1 255.255.255.252</w:t>
@@ -1246,40 +1395,1032 @@
     </w:p>
     <w:p>
       <w:pPr>
-        <w:rPr>
-          <w:lang w:val="en-US"/>
-        </w:rPr>
-      </w:pPr>
-      <w:proofErr w:type="gramStart"/>
-      <w:r>
-        <w:rPr>
-          <w:lang w:val="en-US"/>
-        </w:rPr>
-        <w:t>no</w:t>
-      </w:r>
-      <w:proofErr w:type="gramEnd"/>
-      <w:r>
-        <w:rPr>
-          <w:lang w:val="en-US"/>
-        </w:rPr>
-        <w:t xml:space="preserve"> shutdown</w:t>
-      </w:r>
-    </w:p>
-    <w:p>
-      <w:pPr>
-        <w:rPr>
-          <w:lang w:val="en-US"/>
-        </w:rPr>
-      </w:pPr>
-    </w:p>
-    <w:p>
-      <w:pPr>
-        <w:rPr>
-          <w:lang w:val="en-US"/>
-        </w:rPr>
-      </w:pPr>
-      <w:r>
-        <w:rPr>
+        <w:spacing w:after="0" w:line="240" w:lineRule="auto"/>
+        <w:rPr>
+          <w:b/>
+          <w:bCs/>
+          <w:color w:val="FF0000"/>
+          <w:lang w:val="en-US"/>
+        </w:rPr>
+      </w:pPr>
+      <w:r>
+        <w:rPr>
+          <w:b/>
+          <w:bCs/>
+          <w:color w:val="FF0000"/>
+          <w:lang w:val="en-US"/>
+        </w:rPr>
+        <w:t>no shutdown</w:t>
+      </w:r>
+    </w:p>
+    <w:p>
+      <w:pPr>
+        <w:spacing w:after="0" w:line="240" w:lineRule="auto"/>
+        <w:rPr>
+          <w:b/>
+          <w:bCs/>
+          <w:color w:val="FF0000"/>
+          <w:lang w:val="en-US"/>
+        </w:rPr>
+      </w:pPr>
+      <w:r>
+        <w:rPr>
+          <w:b/>
+          <w:bCs/>
+          <w:color w:val="FF0000"/>
+          <w:lang w:val="en-US"/>
+        </w:rPr>
+        <w:t>exit</w:t>
+      </w:r>
+    </w:p>
+    <w:p>
+      <w:pPr>
+        <w:spacing w:after="0" w:line="240" w:lineRule="auto"/>
+        <w:rPr>
+          <w:b/>
+          <w:bCs/>
+          <w:color w:val="FF0000"/>
+          <w:lang w:val="en-US"/>
+        </w:rPr>
+      </w:pPr>
+      <w:r>
+        <w:rPr>
+          <w:b/>
+          <w:bCs/>
+          <w:color w:val="FF0000"/>
+          <w:lang w:val="en-US"/>
+        </w:rPr>
+        <w:t>exit</w:t>
+      </w:r>
+    </w:p>
+    <w:p>
+      <w:pPr>
+        <w:spacing w:after="0" w:line="240" w:lineRule="auto"/>
+        <w:rPr>
+          <w:b/>
+          <w:bCs/>
+          <w:color w:val="FF0000"/>
+          <w:lang w:val="en-US"/>
+        </w:rPr>
+      </w:pPr>
+      <w:proofErr w:type="spellStart"/>
+      <w:r>
+        <w:rPr>
+          <w:b/>
+          <w:bCs/>
+          <w:color w:val="FF0000"/>
+          <w:lang w:val="en-US"/>
+        </w:rPr>
+        <w:t>wr</w:t>
+      </w:r>
+      <w:proofErr w:type="spellEnd"/>
+    </w:p>
+    <w:p>
+      <w:pPr>
+        <w:spacing w:after="0" w:line="240" w:lineRule="auto"/>
+        <w:rPr>
+          <w:b/>
+          <w:bCs/>
+          <w:color w:val="FF0000"/>
+          <w:lang w:val="en-US"/>
+        </w:rPr>
+      </w:pPr>
+    </w:p>
+    <w:p>
+      <w:pPr>
+        <w:spacing w:after="0" w:line="240" w:lineRule="auto"/>
+        <w:rPr>
+          <w:b/>
+          <w:bCs/>
+          <w:color w:val="FF0000"/>
+          <w:lang w:val="en-US"/>
+        </w:rPr>
+      </w:pPr>
+    </w:p>
+    <w:p>
+      <w:pPr>
+        <w:spacing w:after="0" w:line="240" w:lineRule="auto"/>
+        <w:rPr>
+          <w:b/>
+          <w:bCs/>
+          <w:color w:val="FF0000"/>
+          <w:lang w:val="en-US"/>
+        </w:rPr>
+      </w:pPr>
+      <w:r>
+        <w:rPr>
+          <w:b/>
+          <w:bCs/>
+          <w:color w:val="FF0000"/>
+          <w:lang w:val="en-US"/>
+        </w:rPr>
+        <w:t>interface Serial0/</w:t>
+      </w:r>
+      <w:r>
+        <w:rPr>
+          <w:b/>
+          <w:bCs/>
+          <w:color w:val="FF0000"/>
+          <w:lang w:val="en-US"/>
+        </w:rPr>
+        <w:t>2</w:t>
+      </w:r>
+      <w:r>
+        <w:rPr>
+          <w:b/>
+          <w:bCs/>
+          <w:color w:val="FF0000"/>
+          <w:lang w:val="en-US"/>
+        </w:rPr>
+        <w:t>/0</w:t>
+      </w:r>
+    </w:p>
+    <w:p>
+      <w:pPr>
+        <w:spacing w:after="0" w:line="240" w:lineRule="auto"/>
+        <w:rPr>
+          <w:b/>
+          <w:bCs/>
+          <w:color w:val="FF0000"/>
+          <w:lang w:val="en-US"/>
+        </w:rPr>
+      </w:pPr>
+      <w:proofErr w:type="spellStart"/>
+      <w:r>
+        <w:rPr>
+          <w:b/>
+          <w:bCs/>
+          <w:color w:val="FF0000"/>
+          <w:lang w:val="en-US"/>
+        </w:rPr>
+        <w:t>ip</w:t>
+      </w:r>
+      <w:proofErr w:type="spellEnd"/>
+      <w:r>
+        <w:rPr>
+          <w:b/>
+          <w:bCs/>
+          <w:color w:val="FF0000"/>
+          <w:lang w:val="en-US"/>
+        </w:rPr>
+        <w:t xml:space="preserve"> address 192.168.30.1 255.255.255.252</w:t>
+      </w:r>
+    </w:p>
+    <w:p>
+      <w:pPr>
+        <w:spacing w:after="0" w:line="240" w:lineRule="auto"/>
+        <w:rPr>
+          <w:b/>
+          <w:bCs/>
+          <w:color w:val="FF0000"/>
+          <w:lang w:val="en-US"/>
+        </w:rPr>
+      </w:pPr>
+      <w:r>
+        <w:rPr>
+          <w:b/>
+          <w:bCs/>
+          <w:color w:val="FF0000"/>
+          <w:lang w:val="en-US"/>
+        </w:rPr>
+        <w:t>no shutdown</w:t>
+      </w:r>
+    </w:p>
+    <w:p>
+      <w:pPr>
+        <w:spacing w:after="0" w:line="240" w:lineRule="auto"/>
+        <w:rPr>
+          <w:b/>
+          <w:bCs/>
+          <w:color w:val="FF0000"/>
+          <w:lang w:val="en-US"/>
+        </w:rPr>
+      </w:pPr>
+      <w:r>
+        <w:rPr>
+          <w:b/>
+          <w:bCs/>
+          <w:color w:val="FF0000"/>
+          <w:lang w:val="en-US"/>
+        </w:rPr>
+        <w:t>exit</w:t>
+      </w:r>
+    </w:p>
+    <w:p>
+      <w:pPr>
+        <w:spacing w:after="0" w:line="240" w:lineRule="auto"/>
+        <w:rPr>
+          <w:b/>
+          <w:bCs/>
+          <w:color w:val="FF0000"/>
+          <w:lang w:val="en-US"/>
+        </w:rPr>
+      </w:pPr>
+      <w:r>
+        <w:rPr>
+          <w:b/>
+          <w:bCs/>
+          <w:color w:val="FF0000"/>
+          <w:lang w:val="en-US"/>
+        </w:rPr>
+        <w:t>exit</w:t>
+      </w:r>
+    </w:p>
+    <w:p>
+      <w:pPr>
+        <w:spacing w:after="0" w:line="240" w:lineRule="auto"/>
+        <w:rPr>
+          <w:b/>
+          <w:bCs/>
+          <w:color w:val="FF0000"/>
+          <w:lang w:val="en-US"/>
+        </w:rPr>
+      </w:pPr>
+      <w:proofErr w:type="spellStart"/>
+      <w:r>
+        <w:rPr>
+          <w:b/>
+          <w:bCs/>
+          <w:color w:val="FF0000"/>
+          <w:lang w:val="en-US"/>
+        </w:rPr>
+        <w:t>wr</w:t>
+      </w:r>
+      <w:proofErr w:type="spellEnd"/>
+    </w:p>
+    <w:p>
+      <w:pPr>
+        <w:spacing w:after="0" w:line="240" w:lineRule="auto"/>
+        <w:rPr>
+          <w:b/>
+          <w:bCs/>
+          <w:color w:val="FF0000"/>
+          <w:lang w:val="en-US"/>
+        </w:rPr>
+      </w:pPr>
+    </w:p>
+    <w:p>
+      <w:pPr>
+        <w:spacing w:after="0" w:line="240" w:lineRule="auto"/>
+        <w:rPr>
+          <w:b/>
+          <w:bCs/>
+          <w:color w:val="FF0000"/>
+          <w:lang w:val="en-US"/>
+        </w:rPr>
+      </w:pPr>
+      <w:r>
+        <w:rPr>
+          <w:b/>
+          <w:bCs/>
+          <w:color w:val="FF0000"/>
+          <w:lang w:val="en-US"/>
+        </w:rPr>
+        <w:t>interface Serial0/</w:t>
+      </w:r>
+      <w:r>
+        <w:rPr>
+          <w:b/>
+          <w:bCs/>
+          <w:color w:val="FF0000"/>
+          <w:lang w:val="en-US"/>
+        </w:rPr>
+        <w:t>2</w:t>
+      </w:r>
+      <w:r>
+        <w:rPr>
+          <w:b/>
+          <w:bCs/>
+          <w:color w:val="FF0000"/>
+          <w:lang w:val="en-US"/>
+        </w:rPr>
+        <w:t>/1</w:t>
+      </w:r>
+    </w:p>
+    <w:p>
+      <w:pPr>
+        <w:spacing w:after="0" w:line="240" w:lineRule="auto"/>
+        <w:rPr>
+          <w:b/>
+          <w:bCs/>
+          <w:color w:val="FF0000"/>
+          <w:lang w:val="en-US"/>
+        </w:rPr>
+      </w:pPr>
+      <w:proofErr w:type="spellStart"/>
+      <w:r>
+        <w:rPr>
+          <w:b/>
+          <w:bCs/>
+          <w:color w:val="FF0000"/>
+          <w:lang w:val="en-US"/>
+        </w:rPr>
+        <w:t>ip</w:t>
+      </w:r>
+      <w:proofErr w:type="spellEnd"/>
+      <w:r>
+        <w:rPr>
+          <w:b/>
+          <w:bCs/>
+          <w:color w:val="FF0000"/>
+          <w:lang w:val="en-US"/>
+        </w:rPr>
+        <w:t xml:space="preserve"> address 192.168.40.1 255.255.255.252</w:t>
+      </w:r>
+    </w:p>
+    <w:p>
+      <w:pPr>
+        <w:spacing w:after="0" w:line="240" w:lineRule="auto"/>
+        <w:rPr>
+          <w:b/>
+          <w:bCs/>
+          <w:color w:val="FF0000"/>
+          <w:lang w:val="en-US"/>
+        </w:rPr>
+      </w:pPr>
+      <w:r>
+        <w:rPr>
+          <w:b/>
+          <w:bCs/>
+          <w:color w:val="FF0000"/>
+          <w:lang w:val="en-US"/>
+        </w:rPr>
+        <w:t>no shutdown</w:t>
+      </w:r>
+    </w:p>
+    <w:p>
+      <w:pPr>
+        <w:spacing w:after="0" w:line="240" w:lineRule="auto"/>
+        <w:rPr>
+          <w:b/>
+          <w:bCs/>
+          <w:color w:val="FF0000"/>
+          <w:lang w:val="en-US"/>
+        </w:rPr>
+      </w:pPr>
+      <w:r>
+        <w:rPr>
+          <w:b/>
+          <w:bCs/>
+          <w:color w:val="FF0000"/>
+          <w:lang w:val="en-US"/>
+        </w:rPr>
+        <w:t>exit</w:t>
+      </w:r>
+    </w:p>
+    <w:p>
+      <w:pPr>
+        <w:spacing w:after="0" w:line="240" w:lineRule="auto"/>
+        <w:rPr>
+          <w:b/>
+          <w:bCs/>
+          <w:color w:val="FF0000"/>
+          <w:lang w:val="en-US"/>
+        </w:rPr>
+      </w:pPr>
+      <w:r>
+        <w:rPr>
+          <w:b/>
+          <w:bCs/>
+          <w:color w:val="FF0000"/>
+          <w:lang w:val="en-US"/>
+        </w:rPr>
+        <w:t>exit</w:t>
+      </w:r>
+    </w:p>
+    <w:p>
+      <w:pPr>
+        <w:spacing w:after="0" w:line="240" w:lineRule="auto"/>
+        <w:rPr>
+          <w:b/>
+          <w:bCs/>
+          <w:color w:val="FF0000"/>
+          <w:lang w:val="en-US"/>
+        </w:rPr>
+      </w:pPr>
+      <w:proofErr w:type="spellStart"/>
+      <w:r>
+        <w:rPr>
+          <w:b/>
+          <w:bCs/>
+          <w:color w:val="FF0000"/>
+          <w:lang w:val="en-US"/>
+        </w:rPr>
+        <w:t>wr</w:t>
+      </w:r>
+      <w:proofErr w:type="spellEnd"/>
+    </w:p>
+    <w:p>
+      <w:pPr>
+        <w:rPr>
+          <w:lang w:val="en-US"/>
+        </w:rPr>
+      </w:pPr>
+    </w:p>
+    <w:p>
+      <w:pPr>
+        <w:rPr>
+          <w:lang w:val="en-US"/>
+        </w:rPr>
+      </w:pPr>
+    </w:p>
+    <w:p>
+      <w:pPr>
+        <w:rPr>
+          <w:lang w:val="en-US"/>
+        </w:rPr>
+      </w:pPr>
+    </w:p>
+    <w:p>
+      <w:pPr>
+        <w:rPr>
+          <w:b/>
+          <w:bCs/>
+          <w:lang w:val="en-US"/>
+        </w:rPr>
+      </w:pPr>
+      <w:r>
+        <w:rPr>
+          <w:rFonts w:ascii="Segoe UI Emoji" w:hAnsi="Segoe UI Emoji" w:cs="Segoe UI Emoji"/>
+        </w:rPr>
+        <w:t>🌐</w:t>
+      </w:r>
+      <w:r>
+        <w:rPr>
+          <w:lang w:val="en-US"/>
+        </w:rPr>
+        <w:t xml:space="preserve"> </w:t>
+      </w:r>
+      <w:proofErr w:type="spellStart"/>
+      <w:r>
+        <w:rPr>
+          <w:b/>
+          <w:bCs/>
+          <w:lang w:val="en-US"/>
+        </w:rPr>
+        <w:t>Roteador</w:t>
+      </w:r>
+      <w:proofErr w:type="spellEnd"/>
+      <w:r>
+        <w:rPr>
+          <w:b/>
+          <w:bCs/>
+          <w:lang w:val="en-US"/>
+        </w:rPr>
+        <w:t xml:space="preserve"> </w:t>
+      </w:r>
+      <w:proofErr w:type="spellStart"/>
+      <w:r>
+        <w:rPr>
+          <w:b/>
+          <w:bCs/>
+          <w:lang w:val="en-US"/>
+        </w:rPr>
+        <w:t>Ipanguaçu</w:t>
+      </w:r>
+      <w:proofErr w:type="spellEnd"/>
+    </w:p>
+    <w:p>
+      <w:pPr>
+        <w:spacing w:after="0" w:line="240" w:lineRule="auto"/>
+        <w:rPr>
+          <w:b/>
+          <w:bCs/>
+          <w:color w:val="C00000"/>
+          <w:lang w:val="en-US"/>
+        </w:rPr>
+      </w:pPr>
+      <w:r>
+        <w:rPr>
+          <w:b/>
+          <w:bCs/>
+          <w:color w:val="C00000"/>
+          <w:lang w:val="en-US"/>
+        </w:rPr>
+        <w:t>enable</w:t>
+      </w:r>
+    </w:p>
+    <w:p>
+      <w:pPr>
+        <w:spacing w:after="0" w:line="240" w:lineRule="auto"/>
+        <w:rPr>
+          <w:b/>
+          <w:bCs/>
+          <w:color w:val="C00000"/>
+          <w:lang w:val="en-US"/>
+        </w:rPr>
+      </w:pPr>
+      <w:r>
+        <w:rPr>
+          <w:b/>
+          <w:bCs/>
+          <w:color w:val="C00000"/>
+          <w:lang w:val="en-US"/>
+        </w:rPr>
+        <w:t>configure terminal</w:t>
+      </w:r>
+    </w:p>
+    <w:p>
+      <w:pPr>
+        <w:spacing w:after="0" w:line="240" w:lineRule="auto"/>
+        <w:rPr>
+          <w:b/>
+          <w:bCs/>
+          <w:color w:val="C00000"/>
+          <w:lang w:val="en-US"/>
+        </w:rPr>
+      </w:pPr>
+      <w:r>
+        <w:rPr>
+          <w:b/>
+          <w:bCs/>
+          <w:color w:val="C00000"/>
+          <w:lang w:val="en-US"/>
+        </w:rPr>
+        <w:t>interface Serial0/</w:t>
+      </w:r>
+      <w:r>
+        <w:rPr>
+          <w:b/>
+          <w:bCs/>
+          <w:color w:val="C00000"/>
+          <w:lang w:val="en-US"/>
+        </w:rPr>
+        <w:t>3</w:t>
+      </w:r>
+      <w:r>
+        <w:rPr>
+          <w:b/>
+          <w:bCs/>
+          <w:color w:val="C00000"/>
+          <w:lang w:val="en-US"/>
+        </w:rPr>
+        <w:t>/0</w:t>
+      </w:r>
+    </w:p>
+    <w:p>
+      <w:pPr>
+        <w:spacing w:after="0" w:line="240" w:lineRule="auto"/>
+        <w:rPr>
+          <w:b/>
+          <w:bCs/>
+          <w:color w:val="C00000"/>
+          <w:lang w:val="en-US"/>
+        </w:rPr>
+      </w:pPr>
+      <w:proofErr w:type="spellStart"/>
+      <w:r>
+        <w:rPr>
+          <w:b/>
+          <w:bCs/>
+          <w:color w:val="C00000"/>
+          <w:lang w:val="en-US"/>
+        </w:rPr>
+        <w:t>ip</w:t>
+      </w:r>
+      <w:proofErr w:type="spellEnd"/>
+      <w:r>
+        <w:rPr>
+          <w:b/>
+          <w:bCs/>
+          <w:color w:val="C00000"/>
+          <w:lang w:val="en-US"/>
+        </w:rPr>
+        <w:t xml:space="preserve"> address 192.168.10.2 255.255.255.252</w:t>
+      </w:r>
+    </w:p>
+    <w:p>
+      <w:pPr>
+        <w:spacing w:after="0" w:line="240" w:lineRule="auto"/>
+        <w:rPr>
+          <w:b/>
+          <w:bCs/>
+          <w:color w:val="C00000"/>
+          <w:lang w:val="en-US"/>
+        </w:rPr>
+      </w:pPr>
+      <w:r>
+        <w:rPr>
+          <w:b/>
+          <w:bCs/>
+          <w:color w:val="C00000"/>
+          <w:lang w:val="en-US"/>
+        </w:rPr>
+        <w:t>no shutdown</w:t>
+      </w:r>
+    </w:p>
+    <w:p>
+      <w:pPr>
+        <w:spacing w:after="0" w:line="240" w:lineRule="auto"/>
+        <w:rPr>
+          <w:b/>
+          <w:bCs/>
+          <w:color w:val="C00000"/>
+          <w:lang w:val="en-US"/>
+        </w:rPr>
+      </w:pPr>
+      <w:r>
+        <w:rPr>
+          <w:b/>
+          <w:bCs/>
+          <w:color w:val="C00000"/>
+          <w:lang w:val="en-US"/>
+        </w:rPr>
+        <w:t>exit</w:t>
+      </w:r>
+    </w:p>
+    <w:p>
+      <w:pPr>
+        <w:spacing w:after="0" w:line="240" w:lineRule="auto"/>
+        <w:rPr>
+          <w:b/>
+          <w:bCs/>
+          <w:color w:val="C00000"/>
+          <w:lang w:val="en-US"/>
+        </w:rPr>
+      </w:pPr>
+      <w:r>
+        <w:rPr>
+          <w:b/>
+          <w:bCs/>
+          <w:color w:val="C00000"/>
+          <w:lang w:val="en-US"/>
+        </w:rPr>
+        <w:t>exit</w:t>
+      </w:r>
+    </w:p>
+    <w:p>
+      <w:pPr>
+        <w:spacing w:after="0" w:line="240" w:lineRule="auto"/>
+        <w:rPr>
+          <w:b/>
+          <w:bCs/>
+          <w:color w:val="C00000"/>
+          <w:lang w:val="en-US"/>
+        </w:rPr>
+      </w:pPr>
+      <w:proofErr w:type="spellStart"/>
+      <w:r>
+        <w:rPr>
+          <w:b/>
+          <w:bCs/>
+          <w:color w:val="C00000"/>
+          <w:lang w:val="en-US"/>
+        </w:rPr>
+        <w:lastRenderedPageBreak/>
+        <w:t>wr</w:t>
+      </w:r>
+      <w:proofErr w:type="spellEnd"/>
+    </w:p>
+    <w:p>
+      <w:pPr>
+        <w:rPr>
+          <w:lang w:val="en-US"/>
+        </w:rPr>
+      </w:pPr>
+    </w:p>
+    <w:p>
+      <w:pPr>
+        <w:rPr>
+          <w:b/>
+          <w:bCs/>
+          <w:lang w:val="en-US"/>
+        </w:rPr>
+      </w:pPr>
+      <w:r>
+        <w:rPr>
+          <w:rFonts w:ascii="Segoe UI Emoji" w:hAnsi="Segoe UI Emoji" w:cs="Segoe UI Emoji"/>
+        </w:rPr>
+        <w:t>🌐</w:t>
+      </w:r>
+      <w:r>
+        <w:rPr>
+          <w:lang w:val="en-US"/>
+        </w:rPr>
+        <w:t xml:space="preserve"> </w:t>
+      </w:r>
+      <w:proofErr w:type="spellStart"/>
+      <w:r>
+        <w:rPr>
+          <w:b/>
+          <w:bCs/>
+          <w:lang w:val="en-US"/>
+        </w:rPr>
+        <w:t>Roteador</w:t>
+      </w:r>
+      <w:proofErr w:type="spellEnd"/>
+      <w:r>
+        <w:rPr>
+          <w:b/>
+          <w:bCs/>
+          <w:lang w:val="en-US"/>
+        </w:rPr>
+        <w:t xml:space="preserve"> Macau</w:t>
+      </w:r>
+    </w:p>
+    <w:p>
+      <w:pPr>
+        <w:spacing w:after="0" w:line="240" w:lineRule="auto"/>
+        <w:rPr>
+          <w:b/>
+          <w:bCs/>
+          <w:color w:val="C00000"/>
+          <w:lang w:val="en-US"/>
+        </w:rPr>
+      </w:pPr>
+      <w:r>
+        <w:rPr>
+          <w:b/>
+          <w:bCs/>
+          <w:color w:val="C00000"/>
+          <w:lang w:val="en-US"/>
+        </w:rPr>
+        <w:t>enable</w:t>
+      </w:r>
+    </w:p>
+    <w:p>
+      <w:pPr>
+        <w:spacing w:after="0" w:line="240" w:lineRule="auto"/>
+        <w:rPr>
+          <w:b/>
+          <w:bCs/>
+          <w:color w:val="C00000"/>
+          <w:lang w:val="en-US"/>
+        </w:rPr>
+      </w:pPr>
+      <w:r>
+        <w:rPr>
+          <w:b/>
+          <w:bCs/>
+          <w:color w:val="C00000"/>
+          <w:lang w:val="en-US"/>
+        </w:rPr>
+        <w:t>configure terminal</w:t>
+      </w:r>
+    </w:p>
+    <w:p>
+      <w:pPr>
+        <w:spacing w:after="0" w:line="240" w:lineRule="auto"/>
+        <w:rPr>
+          <w:b/>
+          <w:bCs/>
+          <w:color w:val="C00000"/>
+          <w:lang w:val="en-US"/>
+        </w:rPr>
+      </w:pPr>
+      <w:r>
+        <w:rPr>
+          <w:b/>
+          <w:bCs/>
+          <w:color w:val="C00000"/>
+          <w:lang w:val="en-US"/>
+        </w:rPr>
+        <w:t>interface Serial0/</w:t>
+      </w:r>
+      <w:r>
+        <w:rPr>
+          <w:b/>
+          <w:bCs/>
+          <w:color w:val="C00000"/>
+          <w:lang w:val="en-US"/>
+        </w:rPr>
+        <w:t>3</w:t>
+      </w:r>
+      <w:r>
+        <w:rPr>
+          <w:b/>
+          <w:bCs/>
+          <w:color w:val="C00000"/>
+          <w:lang w:val="en-US"/>
+        </w:rPr>
+        <w:t>/0</w:t>
+      </w:r>
+    </w:p>
+    <w:p>
+      <w:pPr>
+        <w:spacing w:after="0" w:line="240" w:lineRule="auto"/>
+        <w:rPr>
+          <w:b/>
+          <w:bCs/>
+          <w:color w:val="C00000"/>
+          <w:lang w:val="en-US"/>
+        </w:rPr>
+      </w:pPr>
+      <w:proofErr w:type="spellStart"/>
+      <w:r>
+        <w:rPr>
+          <w:b/>
+          <w:bCs/>
+          <w:color w:val="C00000"/>
+          <w:lang w:val="en-US"/>
+        </w:rPr>
+        <w:t>ip</w:t>
+      </w:r>
+      <w:proofErr w:type="spellEnd"/>
+      <w:r>
+        <w:rPr>
+          <w:b/>
+          <w:bCs/>
+          <w:color w:val="C00000"/>
+          <w:lang w:val="en-US"/>
+        </w:rPr>
+        <w:t xml:space="preserve"> address 192.168.20.2 255.255.255.252</w:t>
+      </w:r>
+    </w:p>
+    <w:p>
+      <w:pPr>
+        <w:spacing w:after="0" w:line="240" w:lineRule="auto"/>
+        <w:rPr>
+          <w:b/>
+          <w:bCs/>
+          <w:color w:val="C00000"/>
+          <w:lang w:val="en-US"/>
+        </w:rPr>
+      </w:pPr>
+      <w:r>
+        <w:rPr>
+          <w:b/>
+          <w:bCs/>
+          <w:color w:val="C00000"/>
+          <w:lang w:val="en-US"/>
+        </w:rPr>
+        <w:t>no shutdown</w:t>
+      </w:r>
+    </w:p>
+    <w:p>
+      <w:pPr>
+        <w:spacing w:after="0" w:line="240" w:lineRule="auto"/>
+        <w:rPr>
+          <w:b/>
+          <w:bCs/>
+          <w:color w:val="C00000"/>
+          <w:lang w:val="en-US"/>
+        </w:rPr>
+      </w:pPr>
+      <w:r>
+        <w:rPr>
+          <w:b/>
+          <w:bCs/>
+          <w:color w:val="C00000"/>
+          <w:lang w:val="en-US"/>
+        </w:rPr>
+        <w:t>exit</w:t>
+      </w:r>
+    </w:p>
+    <w:p>
+      <w:pPr>
+        <w:spacing w:after="0" w:line="240" w:lineRule="auto"/>
+        <w:rPr>
+          <w:b/>
+          <w:bCs/>
+          <w:color w:val="C00000"/>
+          <w:lang w:val="en-US"/>
+        </w:rPr>
+      </w:pPr>
+      <w:r>
+        <w:rPr>
+          <w:b/>
+          <w:bCs/>
+          <w:color w:val="C00000"/>
+          <w:lang w:val="en-US"/>
+        </w:rPr>
+        <w:t>exit</w:t>
+      </w:r>
+    </w:p>
+    <w:p>
+      <w:pPr>
+        <w:spacing w:after="0" w:line="240" w:lineRule="auto"/>
+        <w:rPr>
+          <w:b/>
+          <w:bCs/>
+          <w:color w:val="C00000"/>
+          <w:lang w:val="en-US"/>
+        </w:rPr>
+      </w:pPr>
+      <w:proofErr w:type="spellStart"/>
+      <w:r>
+        <w:rPr>
+          <w:b/>
+          <w:bCs/>
+          <w:color w:val="C00000"/>
+          <w:lang w:val="en-US"/>
+        </w:rPr>
+        <w:t>wr</w:t>
+      </w:r>
+      <w:proofErr w:type="spellEnd"/>
+    </w:p>
+    <w:p>
+      <w:pPr>
+        <w:rPr>
+          <w:b/>
+          <w:bCs/>
+          <w:lang w:val="en-US"/>
+        </w:rPr>
+      </w:pPr>
+      <w:r>
+        <w:rPr>
+          <w:rFonts w:ascii="Segoe UI Emoji" w:hAnsi="Segoe UI Emoji" w:cs="Segoe UI Emoji"/>
+        </w:rPr>
+        <w:t>🌐</w:t>
+      </w:r>
+      <w:r>
+        <w:rPr>
+          <w:lang w:val="en-US"/>
+        </w:rPr>
+        <w:t xml:space="preserve"> </w:t>
+      </w:r>
+      <w:proofErr w:type="spellStart"/>
+      <w:r>
+        <w:rPr>
+          <w:b/>
+          <w:bCs/>
+          <w:lang w:val="en-US"/>
+        </w:rPr>
+        <w:t>Roteador</w:t>
+      </w:r>
+      <w:proofErr w:type="spellEnd"/>
+      <w:r>
+        <w:rPr>
+          <w:b/>
+          <w:bCs/>
+          <w:lang w:val="en-US"/>
+        </w:rPr>
+        <w:t xml:space="preserve"> </w:t>
+      </w:r>
+      <w:proofErr w:type="spellStart"/>
+      <w:r>
+        <w:rPr>
+          <w:b/>
+          <w:bCs/>
+          <w:lang w:val="en-US"/>
+        </w:rPr>
+        <w:t>Cidade</w:t>
+      </w:r>
+      <w:proofErr w:type="spellEnd"/>
+      <w:r>
+        <w:rPr>
+          <w:b/>
+          <w:bCs/>
+          <w:lang w:val="en-US"/>
+        </w:rPr>
+        <w:t xml:space="preserve"> Alta</w:t>
+      </w:r>
+    </w:p>
+    <w:p>
+      <w:pPr>
+        <w:spacing w:after="0" w:line="240" w:lineRule="auto"/>
+        <w:rPr>
+          <w:b/>
+          <w:bCs/>
+          <w:color w:val="C00000"/>
+          <w:lang w:val="en-US"/>
+        </w:rPr>
+      </w:pPr>
+      <w:r>
+        <w:rPr>
+          <w:b/>
+          <w:bCs/>
+          <w:color w:val="C00000"/>
+          <w:lang w:val="en-US"/>
+        </w:rPr>
+        <w:t>enable</w:t>
+      </w:r>
+    </w:p>
+    <w:p>
+      <w:pPr>
+        <w:spacing w:after="0" w:line="240" w:lineRule="auto"/>
+        <w:rPr>
+          <w:b/>
+          <w:bCs/>
+          <w:color w:val="C00000"/>
+          <w:lang w:val="en-US"/>
+        </w:rPr>
+      </w:pPr>
+      <w:r>
+        <w:rPr>
+          <w:b/>
+          <w:bCs/>
+          <w:color w:val="C00000"/>
+          <w:lang w:val="en-US"/>
+        </w:rPr>
+        <w:t>configure terminal</w:t>
+      </w:r>
+    </w:p>
+    <w:p>
+      <w:pPr>
+        <w:spacing w:after="0" w:line="240" w:lineRule="auto"/>
+        <w:rPr>
+          <w:b/>
+          <w:bCs/>
+          <w:color w:val="C00000"/>
+          <w:lang w:val="en-US"/>
+        </w:rPr>
+      </w:pPr>
+      <w:r>
+        <w:rPr>
+          <w:b/>
+          <w:bCs/>
+          <w:color w:val="C00000"/>
           <w:lang w:val="en-US"/>
         </w:rPr>
         <w:t>interface Serial0/3/0</w:t>
@@ -1287,479 +2428,461 @@
     </w:p>
     <w:p>
       <w:pPr>
-        <w:rPr>
-          <w:lang w:val="en-US"/>
-        </w:rPr>
-      </w:pPr>
-      <w:proofErr w:type="spellStart"/>
-      <w:r>
-        <w:rPr>
-          <w:lang w:val="en-US"/>
+        <w:spacing w:after="0" w:line="240" w:lineRule="auto"/>
+        <w:rPr>
+          <w:b/>
+          <w:bCs/>
+          <w:color w:val="C00000"/>
+        </w:rPr>
+      </w:pPr>
+      <w:proofErr w:type="spellStart"/>
+      <w:r>
+        <w:rPr>
+          <w:b/>
+          <w:bCs/>
+          <w:color w:val="C00000"/>
         </w:rPr>
         <w:t>ip</w:t>
       </w:r>
       <w:proofErr w:type="spellEnd"/>
       <w:r>
         <w:rPr>
-          <w:lang w:val="en-US"/>
-        </w:rPr>
-        <w:t xml:space="preserve"> address 192.168.30.1 255.255.255.252</w:t>
-      </w:r>
-    </w:p>
-    <w:p>
-      <w:pPr>
-        <w:rPr>
-          <w:lang w:val="en-US"/>
-        </w:rPr>
-      </w:pPr>
-      <w:proofErr w:type="gramStart"/>
-      <w:r>
-        <w:rPr>
-          <w:lang w:val="en-US"/>
-        </w:rPr>
-        <w:t>no</w:t>
-      </w:r>
-      <w:proofErr w:type="gramEnd"/>
-      <w:r>
-        <w:rPr>
-          <w:lang w:val="en-US"/>
-        </w:rPr>
-        <w:t xml:space="preserve"> shutdown</w:t>
-      </w:r>
-    </w:p>
-    <w:p>
-      <w:pPr>
-        <w:rPr>
-          <w:lang w:val="en-US"/>
-        </w:rPr>
-      </w:pPr>
-    </w:p>
-    <w:p>
-      <w:pPr>
-        <w:rPr>
-          <w:lang w:val="en-US"/>
-        </w:rPr>
-      </w:pPr>
-      <w:r>
-        <w:rPr>
-          <w:lang w:val="en-US"/>
-        </w:rPr>
-        <w:t>interface Serial0/3/1</w:t>
-      </w:r>
-    </w:p>
-    <w:p>
-      <w:pPr>
-        <w:rPr>
-          <w:lang w:val="en-US"/>
-        </w:rPr>
-      </w:pPr>
-      <w:proofErr w:type="spellStart"/>
-      <w:proofErr w:type="gramStart"/>
-      <w:r>
-        <w:rPr>
-          <w:lang w:val="en-US"/>
+          <w:b/>
+          <w:bCs/>
+          <w:color w:val="C00000"/>
+        </w:rPr>
+        <w:t xml:space="preserve"> </w:t>
+      </w:r>
+      <w:proofErr w:type="spellStart"/>
+      <w:r>
+        <w:rPr>
+          <w:b/>
+          <w:bCs/>
+          <w:color w:val="C00000"/>
+        </w:rPr>
+        <w:t>address</w:t>
+      </w:r>
+      <w:proofErr w:type="spellEnd"/>
+      <w:r>
+        <w:rPr>
+          <w:b/>
+          <w:bCs/>
+          <w:color w:val="C00000"/>
+        </w:rPr>
+        <w:t xml:space="preserve"> 192.168.30.2 255.255.255.252</w:t>
+      </w:r>
+    </w:p>
+    <w:p>
+      <w:pPr>
+        <w:spacing w:after="0" w:line="240" w:lineRule="auto"/>
+        <w:rPr>
+          <w:b/>
+          <w:bCs/>
+          <w:color w:val="C00000"/>
+        </w:rPr>
+      </w:pPr>
+      <w:r>
+        <w:rPr>
+          <w:b/>
+          <w:bCs/>
+          <w:color w:val="C00000"/>
+        </w:rPr>
+        <w:t>no shutdown</w:t>
+      </w:r>
+    </w:p>
+    <w:p>
+      <w:pPr>
+        <w:spacing w:after="0" w:line="240" w:lineRule="auto"/>
+        <w:rPr>
+          <w:b/>
+          <w:bCs/>
+          <w:color w:val="C00000"/>
+        </w:rPr>
+      </w:pPr>
+      <w:proofErr w:type="spellStart"/>
+      <w:r>
+        <w:rPr>
+          <w:b/>
+          <w:bCs/>
+          <w:color w:val="C00000"/>
+        </w:rPr>
+        <w:t>exit</w:t>
+      </w:r>
+      <w:proofErr w:type="spellEnd"/>
+    </w:p>
+    <w:p>
+      <w:pPr>
+        <w:spacing w:after="0" w:line="240" w:lineRule="auto"/>
+        <w:rPr>
+          <w:b/>
+          <w:bCs/>
+          <w:color w:val="C00000"/>
+        </w:rPr>
+      </w:pPr>
+      <w:proofErr w:type="spellStart"/>
+      <w:r>
+        <w:rPr>
+          <w:b/>
+          <w:bCs/>
+          <w:color w:val="C00000"/>
+        </w:rPr>
+        <w:t>exit</w:t>
+      </w:r>
+      <w:proofErr w:type="spellEnd"/>
+    </w:p>
+    <w:p>
+      <w:pPr>
+        <w:spacing w:after="0" w:line="240" w:lineRule="auto"/>
+        <w:rPr>
+          <w:b/>
+          <w:bCs/>
+          <w:color w:val="C00000"/>
+        </w:rPr>
+      </w:pPr>
+      <w:proofErr w:type="spellStart"/>
+      <w:r>
+        <w:rPr>
+          <w:b/>
+          <w:bCs/>
+          <w:color w:val="C00000"/>
+        </w:rPr>
+        <w:t>wr</w:t>
+      </w:r>
+      <w:proofErr w:type="spellEnd"/>
+    </w:p>
+    <w:p>
+      <w:pPr>
+        <w:rPr>
+          <w:b/>
+          <w:bCs/>
+        </w:rPr>
+      </w:pPr>
+      <w:r>
+        <w:rPr>
+          <w:rFonts w:ascii="Segoe UI Emoji" w:hAnsi="Segoe UI Emoji" w:cs="Segoe UI Emoji"/>
+        </w:rPr>
+        <w:t>🌐</w:t>
+      </w:r>
+      <w:r>
+        <w:t xml:space="preserve"> </w:t>
+      </w:r>
+      <w:r>
+        <w:rPr>
+          <w:b/>
+          <w:bCs/>
+        </w:rPr>
+        <w:t>Roteador Parnamirim</w:t>
+      </w:r>
+    </w:p>
+    <w:p>
+      <w:pPr>
+        <w:spacing w:after="0" w:line="240" w:lineRule="auto"/>
+        <w:rPr>
+          <w:b/>
+          <w:bCs/>
+          <w:color w:val="C00000"/>
+        </w:rPr>
+      </w:pPr>
+      <w:proofErr w:type="spellStart"/>
+      <w:r>
+        <w:rPr>
+          <w:b/>
+          <w:bCs/>
+          <w:color w:val="C00000"/>
+        </w:rPr>
+        <w:t>enable</w:t>
+      </w:r>
+      <w:proofErr w:type="spellEnd"/>
+    </w:p>
+    <w:p>
+      <w:pPr>
+        <w:spacing w:after="0" w:line="240" w:lineRule="auto"/>
+        <w:rPr>
+          <w:b/>
+          <w:bCs/>
+          <w:color w:val="C00000"/>
+        </w:rPr>
+      </w:pPr>
+      <w:r>
+        <w:rPr>
+          <w:b/>
+          <w:bCs/>
+          <w:color w:val="C00000"/>
+        </w:rPr>
+        <w:t>configure terminal</w:t>
+      </w:r>
+    </w:p>
+    <w:p>
+      <w:pPr>
+        <w:spacing w:after="0" w:line="240" w:lineRule="auto"/>
+        <w:rPr>
+          <w:b/>
+          <w:bCs/>
+          <w:color w:val="C00000"/>
+        </w:rPr>
+      </w:pPr>
+      <w:r>
+        <w:rPr>
+          <w:b/>
+          <w:bCs/>
+          <w:color w:val="C00000"/>
+        </w:rPr>
+        <w:t>interface Serial0/3/0</w:t>
+      </w:r>
+    </w:p>
+    <w:p>
+      <w:pPr>
+        <w:spacing w:after="0" w:line="240" w:lineRule="auto"/>
+        <w:rPr>
+          <w:b/>
+          <w:bCs/>
+          <w:color w:val="C00000"/>
+        </w:rPr>
+      </w:pPr>
+      <w:proofErr w:type="spellStart"/>
+      <w:r>
+        <w:rPr>
+          <w:b/>
+          <w:bCs/>
+          <w:color w:val="C00000"/>
         </w:rPr>
         <w:t>ip</w:t>
       </w:r>
       <w:proofErr w:type="spellEnd"/>
-      <w:proofErr w:type="gramEnd"/>
-      <w:r>
-        <w:rPr>
-          <w:lang w:val="en-US"/>
-        </w:rPr>
-        <w:t xml:space="preserve"> address 192.168.40.1 255.255.255.252</w:t>
-      </w:r>
-    </w:p>
-    <w:p>
-      <w:r>
+      <w:r>
+        <w:rPr>
+          <w:b/>
+          <w:bCs/>
+          <w:color w:val="C00000"/>
+        </w:rPr>
+        <w:t xml:space="preserve"> </w:t>
+      </w:r>
+      <w:proofErr w:type="spellStart"/>
+      <w:r>
+        <w:rPr>
+          <w:b/>
+          <w:bCs/>
+          <w:color w:val="C00000"/>
+        </w:rPr>
+        <w:t>address</w:t>
+      </w:r>
+      <w:proofErr w:type="spellEnd"/>
+      <w:r>
+        <w:rPr>
+          <w:b/>
+          <w:bCs/>
+          <w:color w:val="C00000"/>
+        </w:rPr>
+        <w:t xml:space="preserve"> 192.168.40.2 255.255.255.252</w:t>
+      </w:r>
+    </w:p>
+    <w:p>
+      <w:pPr>
+        <w:spacing w:after="0" w:line="240" w:lineRule="auto"/>
+        <w:rPr>
+          <w:b/>
+          <w:bCs/>
+          <w:color w:val="C00000"/>
+        </w:rPr>
+      </w:pPr>
+      <w:r>
+        <w:rPr>
+          <w:b/>
+          <w:bCs/>
+          <w:color w:val="C00000"/>
+        </w:rPr>
         <w:t>no shutdown</w:t>
       </w:r>
     </w:p>
     <w:p>
       <w:pPr>
-        <w:rPr>
-          <w:b/>
-          <w:bCs/>
-        </w:rPr>
-      </w:pPr>
-      <w:r>
-        <w:rPr>
-          <w:rFonts w:ascii="Segoe UI Emoji" w:hAnsi="Segoe UI Emoji" w:cs="Segoe UI Emoji"/>
-        </w:rPr>
-        <w:t>🌐</w:t>
-      </w:r>
-      <w:r>
-        <w:t xml:space="preserve"> </w:t>
-      </w:r>
-      <w:r>
-        <w:rPr>
-          <w:b/>
-          <w:bCs/>
-        </w:rPr>
-        <w:t>Roteador Ipanguaçu</w:t>
-      </w:r>
-    </w:p>
-    <w:p>
-      <w:pPr>
-        <w:rPr>
-          <w:lang w:val="en-US"/>
-        </w:rPr>
-      </w:pPr>
-      <w:r>
-        <w:rPr>
-          <w:lang w:val="en-US"/>
-        </w:rPr>
-        <w:t>enable</w:t>
-      </w:r>
-    </w:p>
-    <w:p>
-      <w:pPr>
-        <w:rPr>
-          <w:lang w:val="en-US"/>
-        </w:rPr>
-      </w:pPr>
-      <w:r>
-        <w:rPr>
-          <w:lang w:val="en-US"/>
-        </w:rPr>
-        <w:t>configure terminal</w:t>
-      </w:r>
-    </w:p>
-    <w:p>
-      <w:pPr>
-        <w:rPr>
-          <w:lang w:val="en-US"/>
-        </w:rPr>
-      </w:pPr>
-    </w:p>
-    <w:p>
-      <w:pPr>
-        <w:rPr>
-          <w:lang w:val="en-US"/>
-        </w:rPr>
-      </w:pPr>
-      <w:r>
-        <w:rPr>
-          <w:lang w:val="en-US"/>
-        </w:rPr>
-        <w:t>interface Serial0/1/0</w:t>
-      </w:r>
-    </w:p>
-    <w:p>
-      <w:pPr>
-        <w:rPr>
-          <w:lang w:val="en-US"/>
-        </w:rPr>
-      </w:pPr>
-      <w:proofErr w:type="spellStart"/>
-      <w:r>
-        <w:rPr>
-          <w:lang w:val="en-US"/>
-        </w:rPr>
-        <w:t>ip</w:t>
-      </w:r>
-      <w:proofErr w:type="spellEnd"/>
-      <w:r>
-        <w:rPr>
-          <w:lang w:val="en-US"/>
-        </w:rPr>
-        <w:t xml:space="preserve"> address 192.168.10.2 255.255.255.252</w:t>
-      </w:r>
-    </w:p>
-    <w:p>
-      <w:r>
-        <w:t>no shutdown</w:t>
-      </w:r>
-    </w:p>
-    <w:p>
-      <w:pPr>
-        <w:rPr>
-          <w:b/>
-          <w:bCs/>
-        </w:rPr>
-      </w:pPr>
-      <w:r>
-        <w:rPr>
-          <w:rFonts w:ascii="Segoe UI Emoji" w:hAnsi="Segoe UI Emoji" w:cs="Segoe UI Emoji"/>
-        </w:rPr>
-        <w:t>🌐</w:t>
-      </w:r>
-      <w:r>
-        <w:t xml:space="preserve"> </w:t>
-      </w:r>
-      <w:r>
-        <w:rPr>
-          <w:b/>
-          <w:bCs/>
-        </w:rPr>
-        <w:t>Roteador Macau</w:t>
-      </w:r>
-    </w:p>
-    <w:p>
-      <w:pPr>
-        <w:rPr>
-          <w:lang w:val="en-US"/>
-        </w:rPr>
-      </w:pPr>
-      <w:r>
-        <w:rPr>
-          <w:lang w:val="en-US"/>
+        <w:spacing w:after="0" w:line="240" w:lineRule="auto"/>
+        <w:rPr>
+          <w:b/>
+          <w:bCs/>
+          <w:color w:val="C00000"/>
+        </w:rPr>
+      </w:pPr>
+      <w:proofErr w:type="spellStart"/>
+      <w:r>
+        <w:rPr>
+          <w:b/>
+          <w:bCs/>
+          <w:color w:val="C00000"/>
+        </w:rPr>
+        <w:t>exit</w:t>
+      </w:r>
+      <w:proofErr w:type="spellEnd"/>
+    </w:p>
+    <w:p>
+      <w:pPr>
+        <w:spacing w:after="0" w:line="240" w:lineRule="auto"/>
+        <w:rPr>
+          <w:b/>
+          <w:bCs/>
+          <w:color w:val="C00000"/>
+        </w:rPr>
+      </w:pPr>
+      <w:proofErr w:type="spellStart"/>
+      <w:r>
+        <w:rPr>
+          <w:b/>
+          <w:bCs/>
+          <w:color w:val="C00000"/>
+        </w:rPr>
+        <w:t>exit</w:t>
+      </w:r>
+      <w:proofErr w:type="spellEnd"/>
+    </w:p>
+    <w:p>
+      <w:pPr>
+        <w:spacing w:after="0" w:line="240" w:lineRule="auto"/>
+        <w:rPr>
+          <w:b/>
+          <w:bCs/>
+          <w:color w:val="C00000"/>
+        </w:rPr>
+      </w:pPr>
+      <w:proofErr w:type="spellStart"/>
+      <w:r>
+        <w:rPr>
+          <w:b/>
+          <w:bCs/>
+          <w:color w:val="C00000"/>
+        </w:rPr>
+        <w:t>wr</w:t>
+      </w:r>
+      <w:proofErr w:type="spellEnd"/>
+    </w:p>
+    <w:p/>
+    <w:p>
+      <w:r>
+        <w:t xml:space="preserve">Após finalizar a configuração das interfaces utilize o PDU para enviar mensagem de um </w:t>
+      </w:r>
+      <w:proofErr w:type="spellStart"/>
+      <w:r>
+        <w:rPr>
+          <w:b/>
+          <w:bCs/>
+        </w:rPr>
+        <w:t>router</w:t>
+      </w:r>
+      <w:proofErr w:type="spellEnd"/>
+      <w:r>
+        <w:t xml:space="preserve"> para outro.</w:t>
+      </w:r>
+    </w:p>
+    <w:p>
+      <w:r>
+        <w:t xml:space="preserve">- Veja se a saída foi Sucesso </w:t>
+      </w:r>
+    </w:p>
+    <w:p>
+      <w:r>
+        <w:t xml:space="preserve">* Caso tenha falha a configuração foi realizada de forma errada revise as configurações </w:t>
+      </w:r>
+      <w:r>
+        <w:rPr>
+          <w:noProof/>
+        </w:rPr>
+        <w:drawing>
+          <wp:inline distT="0" distB="0" distL="0" distR="0" wp14:anchorId="75E08677" wp14:editId="3CA39D3D">
+            <wp:extent cx="5400040" cy="973455"/>
+            <wp:effectExtent l="0" t="0" r="0" b="0"/>
+            <wp:docPr id="1473823756" name="Imagem 2" descr="Interface gráfica do usuário, Aplicativo&#10;&#10;O conteúdo gerado por IA pode estar incorreto."/>
+            <wp:cNvGraphicFramePr>
+              <a:graphicFrameLocks xmlns:a="http://schemas.openxmlformats.org/drawingml/2006/main" noChangeAspect="1"/>
+            </wp:cNvGraphicFramePr>
+            <a:graphic xmlns:a="http://schemas.openxmlformats.org/drawingml/2006/main">
+              <a:graphicData uri="http://schemas.openxmlformats.org/drawingml/2006/picture">
+                <pic:pic xmlns:pic="http://schemas.openxmlformats.org/drawingml/2006/picture">
+                  <pic:nvPicPr>
+                    <pic:cNvPr id="1473823756" name="Imagem 2" descr="Interface gráfica do usuário, Aplicativo&#10;&#10;O conteúdo gerado por IA pode estar incorreto."/>
+                    <pic:cNvPicPr/>
+                  </pic:nvPicPr>
+                  <pic:blipFill>
+                    <a:blip r:embed="rId6">
+                      <a:extLst>
+                        <a:ext uri="{28A0092B-C50C-407E-A947-70E740481C1C}">
+                          <a14:useLocalDpi xmlns:a14="http://schemas.microsoft.com/office/drawing/2010/main" val="0"/>
+                        </a:ext>
+                      </a:extLst>
+                    </a:blip>
+                    <a:stretch>
+                      <a:fillRect/>
+                    </a:stretch>
+                  </pic:blipFill>
+                  <pic:spPr>
+                    <a:xfrm>
+                      <a:off x="0" y="0"/>
+                      <a:ext cx="5400040" cy="973455"/>
+                    </a:xfrm>
+                    <a:prstGeom prst="rect">
+                      <a:avLst/>
+                    </a:prstGeom>
+                  </pic:spPr>
+                </pic:pic>
+              </a:graphicData>
+            </a:graphic>
+          </wp:inline>
+        </w:drawing>
+      </w:r>
+    </w:p>
+    <w:p>
+      <w:r>
+        <w:rPr>
+          <w:noProof/>
         </w:rPr>
         <w:lastRenderedPageBreak/>
-        <w:t>enable</w:t>
-      </w:r>
-    </w:p>
-    <w:p>
-      <w:pPr>
-        <w:rPr>
-          <w:lang w:val="en-US"/>
-        </w:rPr>
-      </w:pPr>
-      <w:r>
-        <w:rPr>
-          <w:lang w:val="en-US"/>
-        </w:rPr>
-        <w:t>configure terminal</w:t>
-      </w:r>
-    </w:p>
-    <w:p>
-      <w:pPr>
-        <w:rPr>
-          <w:lang w:val="en-US"/>
-        </w:rPr>
-      </w:pPr>
-    </w:p>
-    <w:p>
-      <w:pPr>
-        <w:rPr>
-          <w:lang w:val="en-US"/>
-        </w:rPr>
-      </w:pPr>
-      <w:r>
-        <w:rPr>
-          <w:lang w:val="en-US"/>
-        </w:rPr>
-        <w:t>interface Serial0/2/0</w:t>
-      </w:r>
-    </w:p>
-    <w:p>
-      <w:pPr>
-        <w:rPr>
-          <w:lang w:val="en-US"/>
-        </w:rPr>
-      </w:pPr>
-      <w:proofErr w:type="spellStart"/>
-      <w:r>
-        <w:rPr>
-          <w:lang w:val="en-US"/>
-        </w:rPr>
-        <w:t>ip</w:t>
-      </w:r>
-      <w:proofErr w:type="spellEnd"/>
-      <w:r>
-        <w:rPr>
-          <w:lang w:val="en-US"/>
-        </w:rPr>
-        <w:t xml:space="preserve"> address 192.168.20.2 255.255.255.252</w:t>
-      </w:r>
-    </w:p>
-    <w:p>
-      <w:r>
-        <w:t>no shutdown</w:t>
-      </w:r>
-    </w:p>
-    <w:p>
-      <w:pPr>
-        <w:rPr>
-          <w:b/>
-          <w:bCs/>
-        </w:rPr>
-      </w:pPr>
-      <w:r>
-        <w:rPr>
-          <w:rFonts w:ascii="Segoe UI Emoji" w:hAnsi="Segoe UI Emoji" w:cs="Segoe UI Emoji"/>
-        </w:rPr>
-        <w:t>🌐</w:t>
-      </w:r>
-      <w:r>
-        <w:t xml:space="preserve"> </w:t>
-      </w:r>
-      <w:r>
-        <w:rPr>
-          <w:b/>
-          <w:bCs/>
-        </w:rPr>
-        <w:t>Roteador Cidade Alta</w:t>
-      </w:r>
-    </w:p>
-    <w:p>
-      <w:pPr>
-        <w:rPr>
-          <w:lang w:val="en-US"/>
-        </w:rPr>
-      </w:pPr>
-      <w:r>
-        <w:rPr>
-          <w:lang w:val="en-US"/>
-        </w:rPr>
-        <w:t>enable</w:t>
-      </w:r>
-    </w:p>
-    <w:p>
-      <w:pPr>
-        <w:rPr>
-          <w:lang w:val="en-US"/>
-        </w:rPr>
-      </w:pPr>
-      <w:r>
-        <w:rPr>
-          <w:lang w:val="en-US"/>
-        </w:rPr>
-        <w:t>configure terminal</w:t>
-      </w:r>
-    </w:p>
-    <w:p>
-      <w:pPr>
-        <w:rPr>
-          <w:lang w:val="en-US"/>
-        </w:rPr>
-      </w:pPr>
-    </w:p>
-    <w:p>
-      <w:pPr>
-        <w:rPr>
-          <w:lang w:val="en-US"/>
-        </w:rPr>
-      </w:pPr>
-      <w:r>
-        <w:rPr>
-          <w:lang w:val="en-US"/>
-        </w:rPr>
-        <w:t>interface Serial0/3/0</w:t>
-      </w:r>
-    </w:p>
-    <w:p>
-      <w:pPr>
-        <w:rPr>
-          <w:lang w:val="en-US"/>
-        </w:rPr>
-      </w:pPr>
-      <w:proofErr w:type="spellStart"/>
-      <w:r>
-        <w:rPr>
-          <w:lang w:val="en-US"/>
-        </w:rPr>
-        <w:t>ip</w:t>
-      </w:r>
-      <w:proofErr w:type="spellEnd"/>
-      <w:r>
-        <w:rPr>
-          <w:lang w:val="en-US"/>
-        </w:rPr>
-        <w:t xml:space="preserve"> address 192.168.30.2 255.255.255.252</w:t>
-      </w:r>
-    </w:p>
-    <w:p>
-      <w:r>
-        <w:t>no shutdown</w:t>
-      </w:r>
-    </w:p>
-    <w:p>
-      <w:pPr>
-        <w:rPr>
-          <w:b/>
-          <w:bCs/>
-        </w:rPr>
-      </w:pPr>
-      <w:r>
-        <w:rPr>
-          <w:rFonts w:ascii="Segoe UI Emoji" w:hAnsi="Segoe UI Emoji" w:cs="Segoe UI Emoji"/>
-        </w:rPr>
-        <w:t>🌐</w:t>
-      </w:r>
-      <w:r>
-        <w:t xml:space="preserve"> </w:t>
-      </w:r>
-      <w:r>
-        <w:rPr>
-          <w:b/>
-          <w:bCs/>
-        </w:rPr>
-        <w:t>Roteador Parnamirim</w:t>
-      </w:r>
-    </w:p>
-    <w:p>
-      <w:pPr>
-        <w:rPr>
-          <w:lang w:val="en-US"/>
-        </w:rPr>
-      </w:pPr>
-      <w:r>
-        <w:rPr>
-          <w:lang w:val="en-US"/>
-        </w:rPr>
-        <w:t>enable</w:t>
-      </w:r>
-    </w:p>
-    <w:p>
-      <w:pPr>
-        <w:rPr>
-          <w:lang w:val="en-US"/>
-        </w:rPr>
-      </w:pPr>
-      <w:r>
-        <w:rPr>
-          <w:lang w:val="en-US"/>
-        </w:rPr>
-        <w:t>configure terminal</w:t>
-      </w:r>
-    </w:p>
-    <w:p>
-      <w:pPr>
-        <w:rPr>
-          <w:lang w:val="en-US"/>
-        </w:rPr>
-      </w:pPr>
-    </w:p>
-    <w:p>
-      <w:pPr>
-        <w:rPr>
-          <w:lang w:val="en-US"/>
-        </w:rPr>
-      </w:pPr>
-      <w:r>
-        <w:rPr>
-          <w:lang w:val="en-US"/>
-        </w:rPr>
-        <w:t>interface Serial0/3/0</w:t>
-      </w:r>
-    </w:p>
-    <w:p>
-      <w:pPr>
-        <w:rPr>
-          <w:lang w:val="en-US"/>
-        </w:rPr>
-      </w:pPr>
-      <w:proofErr w:type="spellStart"/>
-      <w:r>
-        <w:rPr>
-          <w:lang w:val="en-US"/>
-        </w:rPr>
-        <w:t>ip</w:t>
-      </w:r>
-      <w:proofErr w:type="spellEnd"/>
-      <w:r>
-        <w:rPr>
-          <w:lang w:val="en-US"/>
-        </w:rPr>
-        <w:t xml:space="preserve"> address 192.168.40.2 255.255.255.252</w:t>
-      </w:r>
-    </w:p>
-    <w:p>
-      <w:r>
-        <w:t>no shutdown</w:t>
-      </w:r>
-    </w:p>
+        <w:drawing>
+          <wp:inline distT="0" distB="0" distL="0" distR="0" wp14:anchorId="0254AC0E" wp14:editId="700FF8B9">
+            <wp:extent cx="5400040" cy="2378075"/>
+            <wp:effectExtent l="0" t="0" r="0" b="3175"/>
+            <wp:docPr id="1973652704" name="Imagem 1" descr="Uma imagem contendo Diagrama&#10;&#10;O conteúdo gerado por IA pode estar incorreto."/>
+            <wp:cNvGraphicFramePr>
+              <a:graphicFrameLocks xmlns:a="http://schemas.openxmlformats.org/drawingml/2006/main" noChangeAspect="1"/>
+            </wp:cNvGraphicFramePr>
+            <a:graphic xmlns:a="http://schemas.openxmlformats.org/drawingml/2006/main">
+              <a:graphicData uri="http://schemas.openxmlformats.org/drawingml/2006/picture">
+                <pic:pic xmlns:pic="http://schemas.openxmlformats.org/drawingml/2006/picture">
+                  <pic:nvPicPr>
+                    <pic:cNvPr id="1973652704" name="Imagem 1" descr="Uma imagem contendo Diagrama&#10;&#10;O conteúdo gerado por IA pode estar incorreto."/>
+                    <pic:cNvPicPr/>
+                  </pic:nvPicPr>
+                  <pic:blipFill>
+                    <a:blip r:embed="rId7">
+                      <a:extLst>
+                        <a:ext uri="{28A0092B-C50C-407E-A947-70E740481C1C}">
+                          <a14:useLocalDpi xmlns:a14="http://schemas.microsoft.com/office/drawing/2010/main" val="0"/>
+                        </a:ext>
+                      </a:extLst>
+                    </a:blip>
+                    <a:stretch>
+                      <a:fillRect/>
+                    </a:stretch>
+                  </pic:blipFill>
+                  <pic:spPr>
+                    <a:xfrm>
+                      <a:off x="0" y="0"/>
+                      <a:ext cx="5400040" cy="2378075"/>
+                    </a:xfrm>
+                    <a:prstGeom prst="rect">
+                      <a:avLst/>
+                    </a:prstGeom>
+                  </pic:spPr>
+                </pic:pic>
+              </a:graphicData>
+            </a:graphic>
+          </wp:inline>
+        </w:drawing>
+      </w:r>
+    </w:p>
+    <w:p>
+      <w:r>
+        <w:t>Se todas as mensagens estiver som Sucesso – salve o projeto</w:t>
+      </w:r>
+    </w:p>
+    <w:p/>
     <w:p>
       <w:r>
         <w:br w:type="page"/>
@@ -1904,13 +3027,6 @@
           <w:lang w:val="en-US"/>
         </w:rPr>
       </w:pPr>
-    </w:p>
-    <w:p>
-      <w:pPr>
-        <w:rPr>
-          <w:lang w:val="en-US"/>
-        </w:rPr>
-      </w:pPr>
       <w:proofErr w:type="spellStart"/>
       <w:r>
         <w:rPr>
@@ -1948,24 +3064,133 @@
       </w:r>
     </w:p>
     <w:p>
-      <w:proofErr w:type="spellStart"/>
-      <w:r>
+      <w:pPr>
+        <w:rPr>
+          <w:lang w:val="en-US"/>
+        </w:rPr>
+      </w:pPr>
+      <w:proofErr w:type="spellStart"/>
+      <w:r>
+        <w:rPr>
+          <w:lang w:val="en-US"/>
+        </w:rPr>
         <w:t>ip</w:t>
       </w:r>
       <w:proofErr w:type="spellEnd"/>
       <w:r>
+        <w:rPr>
+          <w:lang w:val="en-US"/>
+        </w:rPr>
+        <w:t xml:space="preserve"> route 192.168.40.0 255.255.255.252 192.168.10.1</w:t>
+      </w:r>
+    </w:p>
+    <w:p>
+      <w:pPr>
+        <w:rPr>
+          <w:lang w:val="en-US"/>
+        </w:rPr>
+      </w:pPr>
+    </w:p>
+    <w:p>
+      <w:pPr>
+        <w:rPr>
+          <w:b/>
+          <w:bCs/>
+          <w:lang w:val="en-US"/>
+        </w:rPr>
+      </w:pPr>
+      <w:r>
+        <w:rPr>
+          <w:rFonts w:ascii="Segoe UI Emoji" w:hAnsi="Segoe UI Emoji" w:cs="Segoe UI Emoji"/>
+        </w:rPr>
+        <w:t>🌐</w:t>
+      </w:r>
+      <w:r>
+        <w:rPr>
+          <w:lang w:val="en-US"/>
+        </w:rPr>
         <w:t xml:space="preserve"> </w:t>
       </w:r>
       <w:proofErr w:type="spellStart"/>
       <w:r>
+        <w:rPr>
+          <w:lang w:val="en-US"/>
+        </w:rPr>
+        <w:t>Roteador</w:t>
+      </w:r>
+      <w:proofErr w:type="spellEnd"/>
+      <w:r>
+        <w:rPr>
+          <w:lang w:val="en-US"/>
+        </w:rPr>
+        <w:t xml:space="preserve"> </w:t>
+      </w:r>
+      <w:r>
+        <w:rPr>
+          <w:b/>
+          <w:bCs/>
+          <w:lang w:val="en-US"/>
+        </w:rPr>
+        <w:t>Macau</w:t>
+      </w:r>
+    </w:p>
+    <w:p>
+      <w:pPr>
+        <w:rPr>
+          <w:lang w:val="en-US"/>
+        </w:rPr>
+      </w:pPr>
+      <w:proofErr w:type="spellStart"/>
+      <w:r>
+        <w:rPr>
+          <w:lang w:val="en-US"/>
+        </w:rPr>
+        <w:t>ip</w:t>
+      </w:r>
+      <w:proofErr w:type="spellEnd"/>
+      <w:r>
+        <w:rPr>
+          <w:lang w:val="en-US"/>
+        </w:rPr>
+        <w:t xml:space="preserve"> route 192.168.10.0 255.255.255.252 192.168.20.1</w:t>
+      </w:r>
+    </w:p>
+    <w:p>
+      <w:proofErr w:type="spellStart"/>
+      <w:r>
+        <w:t>ip</w:t>
+      </w:r>
+      <w:proofErr w:type="spellEnd"/>
+      <w:r>
+        <w:t xml:space="preserve"> </w:t>
+      </w:r>
+      <w:proofErr w:type="spellStart"/>
+      <w:r>
         <w:t>route</w:t>
       </w:r>
       <w:proofErr w:type="spellEnd"/>
       <w:r>
-        <w:t xml:space="preserve"> 192.168.40.0 255.255.255.252 192.168.10.1</w:t>
-      </w:r>
-    </w:p>
-    <w:p/>
+        <w:t xml:space="preserve"> 192.168.30.0 255.255.255.252 192.168.20.1</w:t>
+      </w:r>
+    </w:p>
+    <w:p>
+      <w:proofErr w:type="spellStart"/>
+      <w:r>
+        <w:t>ip</w:t>
+      </w:r>
+      <w:proofErr w:type="spellEnd"/>
+      <w:r>
+        <w:t xml:space="preserve"> </w:t>
+      </w:r>
+      <w:proofErr w:type="spellStart"/>
+      <w:r>
+        <w:t>route</w:t>
+      </w:r>
+      <w:proofErr w:type="spellEnd"/>
+      <w:r>
+        <w:t xml:space="preserve"> 192.168.40.0 255.255.255.252 192.168.20.1</w:t>
+      </w:r>
+    </w:p>
     <w:p>
       <w:pPr>
         <w:rPr>
@@ -1987,7 +3212,33 @@
           <w:b/>
           <w:bCs/>
         </w:rPr>
-        <w:t>Macau</w:t>
+        <w:t>Cidade Alta</w:t>
+      </w:r>
+    </w:p>
+    <w:p>
+      <w:pPr>
+        <w:rPr>
+          <w:lang w:val="en-US"/>
+        </w:rPr>
+      </w:pPr>
+      <w:r>
+        <w:rPr>
+          <w:lang w:val="en-US"/>
+        </w:rPr>
+        <w:t>enable</w:t>
+      </w:r>
+    </w:p>
+    <w:p>
+      <w:pPr>
+        <w:rPr>
+          <w:lang w:val="en-US"/>
+        </w:rPr>
+      </w:pPr>
+      <w:r>
+        <w:rPr>
+          <w:lang w:val="en-US"/>
+        </w:rPr>
+        <w:t>configure terminal</w:t>
       </w:r>
     </w:p>
     <w:p>
@@ -2008,17 +3259,16 @@
         <w:rPr>
           <w:lang w:val="en-US"/>
         </w:rPr>
-        <w:t xml:space="preserve"> route 192.168.10.0 255.255.255.252 192.168.20.1</w:t>
-      </w:r>
-    </w:p>
-    <w:p>
-      <w:pPr>
-        <w:rPr>
-          <w:lang w:val="en-US"/>
-        </w:rPr>
-      </w:pPr>
-      <w:proofErr w:type="spellStart"/>
-      <w:proofErr w:type="gramStart"/>
+        <w:t xml:space="preserve"> route 192.168.10.0 255.255.255.252 192.168.30.1</w:t>
+      </w:r>
+    </w:p>
+    <w:p>
+      <w:pPr>
+        <w:rPr>
+          <w:lang w:val="en-US"/>
+        </w:rPr>
+      </w:pPr>
+      <w:proofErr w:type="spellStart"/>
       <w:r>
         <w:rPr>
           <w:lang w:val="en-US"/>
@@ -2030,14 +3280,7 @@
         <w:rPr>
           <w:lang w:val="en-US"/>
         </w:rPr>
-        <w:t xml:space="preserve"> route</w:t>
-      </w:r>
-      <w:proofErr w:type="gramEnd"/>
-      <w:r>
-        <w:rPr>
-          <w:lang w:val="en-US"/>
-        </w:rPr>
-        <w:t xml:space="preserve"> 192.168.30.0 255.255.255.252 192.168.20.1</w:t>
+        <w:t xml:space="preserve"> route 192.168.20.0 255.255.255.252 192.168.30.1</w:t>
       </w:r>
     </w:p>
     <w:p>
@@ -2058,14 +3301,15 @@
         <w:rPr>
           <w:lang w:val="en-US"/>
         </w:rPr>
-        <w:t xml:space="preserve"> route 192.168.40.0 255.255.255.252 192.168.20.1</w:t>
-      </w:r>
-    </w:p>
-    <w:p>
-      <w:pPr>
-        <w:rPr>
-          <w:b/>
-          <w:bCs/>
+        <w:t xml:space="preserve"> route 192.168.40.0 255.255.255.252 192.168.30.1</w:t>
+      </w:r>
+    </w:p>
+    <w:p>
+      <w:pPr>
+        <w:rPr>
+          <w:b/>
+          <w:bCs/>
+          <w:lang w:val="en-US"/>
         </w:rPr>
       </w:pPr>
       <w:r>
@@ -2075,15 +3319,35 @@
         <w:t>🌐</w:t>
       </w:r>
       <w:r>
-        <w:t xml:space="preserve"> Roteador </w:t>
-      </w:r>
-      <w:r>
-        <w:rPr>
-          <w:b/>
-          <w:bCs/>
-        </w:rPr>
-        <w:t>Cidade Alta</w:t>
-      </w:r>
+        <w:rPr>
+          <w:lang w:val="en-US"/>
+        </w:rPr>
+        <w:t xml:space="preserve"> </w:t>
+      </w:r>
+      <w:proofErr w:type="spellStart"/>
+      <w:r>
+        <w:rPr>
+          <w:lang w:val="en-US"/>
+        </w:rPr>
+        <w:t>Roteador</w:t>
+      </w:r>
+      <w:proofErr w:type="spellEnd"/>
+      <w:r>
+        <w:rPr>
+          <w:lang w:val="en-US"/>
+        </w:rPr>
+        <w:t xml:space="preserve"> </w:t>
+      </w:r>
+      <w:proofErr w:type="spellStart"/>
+      <w:r>
+        <w:rPr>
+          <w:b/>
+          <w:bCs/>
+          <w:lang w:val="en-US"/>
+        </w:rPr>
+        <w:t>Parnamirim</w:t>
+      </w:r>
+      <w:proofErr w:type="spellEnd"/>
     </w:p>
     <w:p>
       <w:pPr>
@@ -2117,6 +3381,13 @@
           <w:lang w:val="en-US"/>
         </w:rPr>
       </w:pPr>
+    </w:p>
+    <w:p>
+      <w:pPr>
+        <w:rPr>
+          <w:lang w:val="en-US"/>
+        </w:rPr>
+      </w:pPr>
       <w:proofErr w:type="spellStart"/>
       <w:r>
         <w:rPr>
@@ -2129,7 +3400,7 @@
         <w:rPr>
           <w:lang w:val="en-US"/>
         </w:rPr>
-        <w:t xml:space="preserve"> route 192.168.10.0 255.255.255.252 192.168.30.1</w:t>
+        <w:t xml:space="preserve"> route 192.168.10.0 255.255.255.252 192.168.40.1</w:t>
       </w:r>
     </w:p>
     <w:p>
@@ -2147,7 +3418,7 @@
       </w:r>
       <w:proofErr w:type="spellEnd"/>
       <w:r>
-        <w:t xml:space="preserve"> 192.168.20.0 255.255.255.252 192.168.30.1</w:t>
+        <w:t xml:space="preserve"> 192.168.20.0 255.255.255.252 192.168.40.1</w:t>
       </w:r>
     </w:p>
     <w:p>
@@ -2165,7 +3436,7 @@
       </w:r>
       <w:proofErr w:type="spellEnd"/>
       <w:r>
-        <w:t xml:space="preserve"> 192.168.40.0 255.255.255.252 192.168.30.1</w:t>
+        <w:t xml:space="preserve"> 192.168.30.0 255.255.255.252 192.168.40.1</w:t>
       </w:r>
     </w:p>
     <w:p>
@@ -2178,125 +3449,10 @@
       <w:r>
         <w:rPr>
           <w:rFonts w:ascii="Segoe UI Emoji" w:hAnsi="Segoe UI Emoji" w:cs="Segoe UI Emoji"/>
-        </w:rPr>
-        <w:t>🌐</w:t>
-      </w:r>
-      <w:r>
-        <w:t xml:space="preserve"> Roteador </w:t>
-      </w:r>
-      <w:r>
-        <w:rPr>
-          <w:b/>
-          <w:bCs/>
-        </w:rPr>
-        <w:t>Parnamirim</w:t>
-      </w:r>
-    </w:p>
-    <w:p>
-      <w:pPr>
-        <w:rPr>
-          <w:lang w:val="en-US"/>
-        </w:rPr>
-      </w:pPr>
-      <w:r>
-        <w:rPr>
-          <w:lang w:val="en-US"/>
-        </w:rPr>
-        <w:t>enable</w:t>
-      </w:r>
-    </w:p>
-    <w:p>
-      <w:pPr>
-        <w:rPr>
-          <w:lang w:val="en-US"/>
-        </w:rPr>
-      </w:pPr>
-      <w:r>
-        <w:rPr>
-          <w:lang w:val="en-US"/>
-        </w:rPr>
-        <w:t>configure terminal</w:t>
-      </w:r>
-    </w:p>
-    <w:p>
-      <w:pPr>
-        <w:rPr>
-          <w:lang w:val="en-US"/>
-        </w:rPr>
-      </w:pPr>
-    </w:p>
-    <w:p>
-      <w:pPr>
-        <w:rPr>
-          <w:lang w:val="en-US"/>
-        </w:rPr>
-      </w:pPr>
-      <w:proofErr w:type="spellStart"/>
-      <w:r>
-        <w:rPr>
-          <w:lang w:val="en-US"/>
-        </w:rPr>
-        <w:t>ip</w:t>
-      </w:r>
-      <w:proofErr w:type="spellEnd"/>
-      <w:r>
-        <w:rPr>
-          <w:lang w:val="en-US"/>
-        </w:rPr>
-        <w:t xml:space="preserve"> route 192.168.10.0 255.255.255.252 192.168.40.1</w:t>
-      </w:r>
-    </w:p>
-    <w:p>
-      <w:proofErr w:type="spellStart"/>
-      <w:r>
-        <w:t>ip</w:t>
-      </w:r>
-      <w:proofErr w:type="spellEnd"/>
-      <w:r>
-        <w:t xml:space="preserve"> </w:t>
-      </w:r>
-      <w:proofErr w:type="spellStart"/>
-      <w:r>
-        <w:t>route</w:t>
-      </w:r>
-      <w:proofErr w:type="spellEnd"/>
-      <w:r>
-        <w:t xml:space="preserve"> 192.168.20.0 255.255.255.252 192.168.40.1</w:t>
-      </w:r>
-    </w:p>
-    <w:p>
-      <w:proofErr w:type="spellStart"/>
-      <w:r>
+          <w:b/>
+          <w:bCs/>
+        </w:rPr>
         <w:lastRenderedPageBreak/>
-        <w:t>ip</w:t>
-      </w:r>
-      <w:proofErr w:type="spellEnd"/>
-      <w:r>
-        <w:t xml:space="preserve"> </w:t>
-      </w:r>
-      <w:proofErr w:type="spellStart"/>
-      <w:r>
-        <w:t>route</w:t>
-      </w:r>
-      <w:proofErr w:type="spellEnd"/>
-      <w:r>
-        <w:t xml:space="preserve"> 192.168.30.0 255.255.255.252 192.168.40.1</w:t>
-      </w:r>
-    </w:p>
-    <w:p/>
-    <w:p>
-      <w:pPr>
-        <w:rPr>
-          <w:b/>
-          <w:bCs/>
-        </w:rPr>
-      </w:pPr>
-      <w:r>
-        <w:rPr>
-          <w:rFonts w:ascii="Segoe UI Emoji" w:hAnsi="Segoe UI Emoji" w:cs="Segoe UI Emoji"/>
-          <w:b/>
-          <w:bCs/>
-        </w:rPr>
         <w:t>✅</w:t>
       </w:r>
       <w:r>
@@ -2397,61 +3553,174 @@
       <w:r>
         <w:t xml:space="preserve"> </w:t>
       </w:r>
-      <w:proofErr w:type="spellStart"/>
-      <w:r>
-        <w:t>route</w:t>
-      </w:r>
-      <w:proofErr w:type="spellEnd"/>
-    </w:p>
+      <w:r>
+        <w:t>Route</w:t>
+      </w:r>
+    </w:p>
+    <w:p>
+      <w:r>
+        <w:rPr>
+          <w:noProof/>
+        </w:rPr>
+        <w:drawing>
+          <wp:inline distT="0" distB="0" distL="0" distR="0" wp14:anchorId="07045CF4" wp14:editId="6F1A8B74">
+            <wp:extent cx="5400040" cy="2649855"/>
+            <wp:effectExtent l="0" t="0" r="0" b="0"/>
+            <wp:docPr id="1284778498" name="Imagem 4" descr="Texto&#10;&#10;O conteúdo gerado por IA pode estar incorreto."/>
+            <wp:cNvGraphicFramePr>
+              <a:graphicFrameLocks xmlns:a="http://schemas.openxmlformats.org/drawingml/2006/main" noChangeAspect="1"/>
+            </wp:cNvGraphicFramePr>
+            <a:graphic xmlns:a="http://schemas.openxmlformats.org/drawingml/2006/main">
+              <a:graphicData uri="http://schemas.openxmlformats.org/drawingml/2006/picture">
+                <pic:pic xmlns:pic="http://schemas.openxmlformats.org/drawingml/2006/picture">
+                  <pic:nvPicPr>
+                    <pic:cNvPr id="1284778498" name="Imagem 4" descr="Texto&#10;&#10;O conteúdo gerado por IA pode estar incorreto."/>
+                    <pic:cNvPicPr/>
+                  </pic:nvPicPr>
+                  <pic:blipFill>
+                    <a:blip r:embed="rId8">
+                      <a:extLst>
+                        <a:ext uri="{28A0092B-C50C-407E-A947-70E740481C1C}">
+                          <a14:useLocalDpi xmlns:a14="http://schemas.microsoft.com/office/drawing/2010/main" val="0"/>
+                        </a:ext>
+                      </a:extLst>
+                    </a:blip>
+                    <a:stretch>
+                      <a:fillRect/>
+                    </a:stretch>
+                  </pic:blipFill>
+                  <pic:spPr>
+                    <a:xfrm>
+                      <a:off x="0" y="0"/>
+                      <a:ext cx="5400040" cy="2649855"/>
+                    </a:xfrm>
+                    <a:prstGeom prst="rect">
+                      <a:avLst/>
+                    </a:prstGeom>
+                  </pic:spPr>
+                </pic:pic>
+              </a:graphicData>
+            </a:graphic>
+          </wp:inline>
+        </w:drawing>
+      </w:r>
+    </w:p>
+    <w:p>
+      <w:r>
+        <w:rPr>
+          <w:noProof/>
+        </w:rPr>
+        <w:drawing>
+          <wp:inline distT="0" distB="0" distL="0" distR="0" wp14:anchorId="659CE5BF" wp14:editId="3805F38C">
+            <wp:extent cx="5400040" cy="3007360"/>
+            <wp:effectExtent l="0" t="0" r="0" b="2540"/>
+            <wp:docPr id="411261473" name="Imagem 3" descr="Interface gráfica do usuário, Aplicativo, Word&#10;&#10;O conteúdo gerado por IA pode estar incorreto."/>
+            <wp:cNvGraphicFramePr>
+              <a:graphicFrameLocks xmlns:a="http://schemas.openxmlformats.org/drawingml/2006/main" noChangeAspect="1"/>
+            </wp:cNvGraphicFramePr>
+            <a:graphic xmlns:a="http://schemas.openxmlformats.org/drawingml/2006/main">
+              <a:graphicData uri="http://schemas.openxmlformats.org/drawingml/2006/picture">
+                <pic:pic xmlns:pic="http://schemas.openxmlformats.org/drawingml/2006/picture">
+                  <pic:nvPicPr>
+                    <pic:cNvPr id="411261473" name="Imagem 3" descr="Interface gráfica do usuário, Aplicativo, Word&#10;&#10;O conteúdo gerado por IA pode estar incorreto."/>
+                    <pic:cNvPicPr/>
+                  </pic:nvPicPr>
+                  <pic:blipFill>
+                    <a:blip r:embed="rId9">
+                      <a:extLst>
+                        <a:ext uri="{28A0092B-C50C-407E-A947-70E740481C1C}">
+                          <a14:useLocalDpi xmlns:a14="http://schemas.microsoft.com/office/drawing/2010/main" val="0"/>
+                        </a:ext>
+                      </a:extLst>
+                    </a:blip>
+                    <a:stretch>
+                      <a:fillRect/>
+                    </a:stretch>
+                  </pic:blipFill>
+                  <pic:spPr>
+                    <a:xfrm>
+                      <a:off x="0" y="0"/>
+                      <a:ext cx="5400040" cy="3007360"/>
+                    </a:xfrm>
+                    <a:prstGeom prst="rect">
+                      <a:avLst/>
+                    </a:prstGeom>
+                  </pic:spPr>
+                </pic:pic>
+              </a:graphicData>
+            </a:graphic>
+          </wp:inline>
+        </w:drawing>
+      </w:r>
+    </w:p>
+    <w:p/>
     <w:p>
       <w:r>
         <w:br w:type="page"/>
       </w:r>
     </w:p>
     <w:p>
-      <w:r>
+      <w:pPr>
+        <w:rPr>
+          <w:b/>
+          <w:bCs/>
+          <w:color w:val="C00000"/>
+          <w:sz w:val="32"/>
+          <w:szCs w:val="32"/>
+        </w:rPr>
+      </w:pPr>
+      <w:r>
+        <w:rPr>
+          <w:b/>
+          <w:bCs/>
+          <w:color w:val="C00000"/>
+          <w:sz w:val="32"/>
+          <w:szCs w:val="32"/>
+        </w:rPr>
         <w:lastRenderedPageBreak/>
-        <w:t>Desafio /24</w:t>
-      </w:r>
-    </w:p>
-    <w:p>
-      <w:proofErr w:type="gramStart"/>
-      <w:r>
-        <w:t>  Ipanguaçu</w:t>
-      </w:r>
-      <w:proofErr w:type="gramEnd"/>
-      <w:r>
-        <w:t>: rede LAN 192.168.11.0/24</w:t>
-      </w:r>
-    </w:p>
-    <w:p>
-      <w:proofErr w:type="gramStart"/>
-      <w:r>
-        <w:t>  Macau</w:t>
-      </w:r>
-      <w:proofErr w:type="gramEnd"/>
-      <w:r>
-        <w:t>: rede LAN 192.168.21.0/24</w:t>
-      </w:r>
-    </w:p>
-    <w:p>
-      <w:proofErr w:type="gramStart"/>
-      <w:r>
-        <w:t>  Cidade</w:t>
-      </w:r>
-      <w:proofErr w:type="gramEnd"/>
-      <w:r>
-        <w:t xml:space="preserve"> Alta: rede LAN 192.168.31.0/24</w:t>
-      </w:r>
-    </w:p>
-    <w:p>
-      <w:proofErr w:type="gramStart"/>
-      <w:r>
-        <w:t>  Parnamirim</w:t>
-      </w:r>
-      <w:proofErr w:type="gramEnd"/>
-      <w:r>
-        <w:t>: rede LAN 192.168.41.0/24</w:t>
+        <w:t>Desafio /</w:t>
+      </w:r>
+      <w:r>
+        <w:rPr>
+          <w:b/>
+          <w:bCs/>
+          <w:color w:val="C00000"/>
+          <w:sz w:val="32"/>
+          <w:szCs w:val="32"/>
+        </w:rPr>
+        <w:t>26</w:t>
+      </w:r>
+    </w:p>
+    <w:p>
+      <w:r>
+        <w:t>  Ipanguaçu: rede LAN 192.168.11.0/</w:t>
+      </w:r>
+      <w:r>
+        <w:t>26</w:t>
+      </w:r>
+    </w:p>
+    <w:p>
+      <w:r>
+        <w:t>  Macau: rede LAN 192.168.21.0/</w:t>
+      </w:r>
+      <w:r>
+        <w:t>26</w:t>
+      </w:r>
+    </w:p>
+    <w:p>
+      <w:r>
+        <w:t>  Cidade Alta: rede LAN 192.168.31.0/</w:t>
+      </w:r>
+      <w:r>
+        <w:t>26</w:t>
+      </w:r>
+    </w:p>
+    <w:p>
+      <w:r>
+        <w:t>  Parnamirim: rede LAN 192.168.41.0/</w:t>
+      </w:r>
+      <w:r>
+        <w:t>26</w:t>
       </w:r>
     </w:p>
     <w:p/>
@@ -3493,6 +4762,7 @@
   <w:style w:type="character" w:default="1" w:styleId="Fontepargpadro">
     <w:name w:val="Default Paragraph Font"/>
     <w:uiPriority w:val="1"/>
+    <w:semiHidden/>
     <w:unhideWhenUsed/>
   </w:style>
   <w:style w:type="table" w:default="1" w:styleId="Tabelanormal">

</xml_diff>